<commit_message>
Organized and updated lecture notes
</commit_message>
<xml_diff>
--- a/Lesson Plans/CS235IM-LP-W01-D1-Intro.docx
+++ b/Lesson Plans/CS235IM-LP-W01-D1-Intro.docx
@@ -476,7 +476,21 @@
         <w:spacing w:line="240" w:lineRule="auto"/>
       </w:pPr>
       <w:r>
-        <w:t>Android: Java using Android Studio (intelliJ)</w:t>
+        <w:t xml:space="preserve">Android: Java </w:t>
+      </w:r>
+      <w:r>
+        <w:t xml:space="preserve">or </w:t>
+      </w:r>
+      <w:proofErr w:type="spellStart"/>
+      <w:r>
+        <w:t>Kotlin</w:t>
+      </w:r>
+      <w:proofErr w:type="spellEnd"/>
+      <w:r>
+        <w:t xml:space="preserve"> </w:t>
+      </w:r>
+      <w:r>
+        <w:t>using Android Studio (intelliJ)</w:t>
       </w:r>
     </w:p>
     <w:p>
@@ -524,265 +538,430 @@
         <w:t>Cross-platform native code: Xamarin. All code except the UI is portable across Win</w:t>
       </w:r>
       <w:r>
-        <w:t xml:space="preserve">dows, Linux, Mac, iOS, and </w:t>
-      </w:r>
+        <w:t>dows, Linux, Mac, iOS, and Android</w:t>
+      </w:r>
+    </w:p>
+    <w:p>
+      <w:pPr>
+        <w:pStyle w:val="ListParagraph"/>
+        <w:numPr>
+          <w:ilvl w:val="0"/>
+          <w:numId w:val="1"/>
+        </w:numPr>
+        <w:spacing w:line="240" w:lineRule="auto"/>
+      </w:pPr>
+      <w:r>
+        <w:t>Review Syllabus</w:t>
+      </w:r>
+    </w:p>
+    <w:p>
+      <w:pPr>
+        <w:pStyle w:val="ListParagraph"/>
+        <w:numPr>
+          <w:ilvl w:val="0"/>
+          <w:numId w:val="1"/>
+        </w:numPr>
+        <w:spacing w:line="240" w:lineRule="auto"/>
+      </w:pPr>
+      <w:r>
+        <w:t>Discuss weekly cycle of assignments</w:t>
+      </w:r>
+    </w:p>
+    <w:p>
+      <w:pPr>
+        <w:pStyle w:val="ListParagraph"/>
+        <w:numPr>
+          <w:ilvl w:val="0"/>
+          <w:numId w:val="1"/>
+        </w:numPr>
+        <w:spacing w:line="240" w:lineRule="auto"/>
+      </w:pPr>
+      <w:r>
+        <w:t>Break</w:t>
+      </w:r>
+    </w:p>
+    <w:p>
+      <w:pPr>
+        <w:pStyle w:val="ListParagraph"/>
+        <w:spacing w:line="240" w:lineRule="auto"/>
+        <w:ind w:left="0"/>
+      </w:pPr>
+    </w:p>
+    <w:p>
+      <w:pPr>
+        <w:pStyle w:val="ListParagraph"/>
+        <w:numPr>
+          <w:ilvl w:val="0"/>
+          <w:numId w:val="1"/>
+        </w:numPr>
+        <w:spacing w:line="240" w:lineRule="auto"/>
+      </w:pPr>
+      <w:r>
+        <w:br w:type="page"/>
+      </w:r>
+    </w:p>
+    <w:p>
+      <w:pPr>
+        <w:pStyle w:val="ListParagraph"/>
+        <w:numPr>
+          <w:ilvl w:val="0"/>
+          <w:numId w:val="1"/>
+        </w:numPr>
+        <w:spacing w:line="240" w:lineRule="auto"/>
+      </w:pPr>
+      <w:r>
+        <w:lastRenderedPageBreak/>
+        <w:t>Build a simple app with just a “hello” label.</w:t>
+      </w:r>
+    </w:p>
+    <w:p>
+      <w:pPr>
+        <w:pStyle w:val="ListParagraph"/>
+        <w:numPr>
+          <w:ilvl w:val="0"/>
+          <w:numId w:val="1"/>
+        </w:numPr>
+        <w:spacing w:line="240" w:lineRule="auto"/>
+      </w:pPr>
+      <w:r>
+        <w:t>iOS app architecture</w:t>
+      </w:r>
+    </w:p>
+    <w:p>
+      <w:pPr>
+        <w:pStyle w:val="ListParagraph"/>
+        <w:numPr>
+          <w:ilvl w:val="1"/>
+          <w:numId w:val="1"/>
+        </w:numPr>
+        <w:spacing w:line="240" w:lineRule="auto"/>
+      </w:pPr>
+      <w:r>
+        <w:t>MVC</w:t>
+      </w:r>
+    </w:p>
+    <w:p>
+      <w:pPr>
+        <w:pStyle w:val="ListParagraph"/>
+        <w:numPr>
+          <w:ilvl w:val="2"/>
+          <w:numId w:val="1"/>
+        </w:numPr>
+        <w:spacing w:line="240" w:lineRule="auto"/>
+      </w:pPr>
+      <w:r>
+        <w:t>Model: A class or set of complex classes that just hold data</w:t>
+      </w:r>
+    </w:p>
+    <w:p>
+      <w:pPr>
+        <w:pStyle w:val="ListParagraph"/>
+        <w:numPr>
+          <w:ilvl w:val="2"/>
+          <w:numId w:val="1"/>
+        </w:numPr>
+        <w:spacing w:line="240" w:lineRule="auto"/>
+      </w:pPr>
+      <w:r>
+        <w:t>View: Just presents the information (like a web page)</w:t>
+      </w:r>
+    </w:p>
+    <w:p>
+      <w:pPr>
+        <w:pStyle w:val="ListParagraph"/>
+        <w:numPr>
+          <w:ilvl w:val="2"/>
+          <w:numId w:val="1"/>
+        </w:numPr>
+        <w:spacing w:line="240" w:lineRule="auto"/>
+      </w:pPr>
+      <w:r>
+        <w:t>Controller: Responds to user input and does processing</w:t>
+      </w:r>
+    </w:p>
+    <w:p>
+      <w:pPr>
+        <w:pStyle w:val="ListParagraph"/>
+        <w:spacing w:line="240" w:lineRule="auto"/>
+        <w:ind w:left="1080"/>
+      </w:pPr>
+    </w:p>
+    <w:p>
+      <w:pPr>
+        <w:pStyle w:val="ListParagraph"/>
+        <w:numPr>
+          <w:ilvl w:val="0"/>
+          <w:numId w:val="1"/>
+        </w:numPr>
+        <w:spacing w:line="240" w:lineRule="auto"/>
+      </w:pPr>
+      <w:r>
+        <w:t>Development Environment for Xamarin iOS</w:t>
+      </w:r>
+    </w:p>
+    <w:p>
+      <w:pPr>
+        <w:pStyle w:val="ListParagraph"/>
+        <w:numPr>
+          <w:ilvl w:val="1"/>
+          <w:numId w:val="1"/>
+        </w:numPr>
+        <w:spacing w:line="240" w:lineRule="auto"/>
+      </w:pPr>
+      <w:r>
+        <w:t>Xamarin Studio or Visual Studio</w:t>
+      </w:r>
+    </w:p>
+    <w:p>
+      <w:pPr>
+        <w:pStyle w:val="ListParagraph"/>
+        <w:numPr>
+          <w:ilvl w:val="2"/>
+          <w:numId w:val="1"/>
+        </w:numPr>
+        <w:spacing w:line="240" w:lineRule="auto"/>
+      </w:pPr>
+      <w:r>
+        <w:t xml:space="preserve">Based on </w:t>
+      </w:r>
+      <w:proofErr w:type="spellStart"/>
+      <w:r>
+        <w:t>MonoDevelop</w:t>
+      </w:r>
+      <w:proofErr w:type="spellEnd"/>
+      <w:r>
+        <w:t xml:space="preserve"> (Windows, Linux, OS-X)</w:t>
+      </w:r>
+    </w:p>
+    <w:p>
+      <w:pPr>
+        <w:pStyle w:val="ListParagraph"/>
+        <w:numPr>
+          <w:ilvl w:val="2"/>
+          <w:numId w:val="1"/>
+        </w:numPr>
+        <w:spacing w:line="240" w:lineRule="auto"/>
+      </w:pPr>
+      <w:r>
+        <w:t>Uses Mono framework, Open-source port of .NET</w:t>
+      </w:r>
+    </w:p>
+    <w:p>
+      <w:pPr>
+        <w:pStyle w:val="ListParagraph"/>
+        <w:numPr>
+          <w:ilvl w:val="2"/>
+          <w:numId w:val="1"/>
+        </w:numPr>
+        <w:spacing w:line="240" w:lineRule="auto"/>
+      </w:pPr>
+      <w:proofErr w:type="spellStart"/>
+      <w:r>
+        <w:t>xCode</w:t>
+      </w:r>
+      <w:proofErr w:type="spellEnd"/>
+      <w:r>
+        <w:t xml:space="preserve"> and iOS SDK required</w:t>
+      </w:r>
+    </w:p>
+    <w:p>
+      <w:pPr>
+        <w:pStyle w:val="ListParagraph"/>
+        <w:numPr>
+          <w:ilvl w:val="1"/>
+          <w:numId w:val="1"/>
+        </w:numPr>
+        <w:spacing w:line="240" w:lineRule="auto"/>
+      </w:pPr>
+      <w:r>
+        <w:t>Testing</w:t>
+      </w:r>
+    </w:p>
+    <w:p>
+      <w:pPr>
+        <w:pStyle w:val="ListParagraph"/>
+        <w:numPr>
+          <w:ilvl w:val="2"/>
+          <w:numId w:val="1"/>
+        </w:numPr>
+        <w:spacing w:line="240" w:lineRule="auto"/>
+      </w:pPr>
+      <w:r>
+        <w:t>Simulator</w:t>
+      </w:r>
+    </w:p>
+    <w:p>
+      <w:pPr>
+        <w:pStyle w:val="ListParagraph"/>
+        <w:numPr>
+          <w:ilvl w:val="2"/>
+          <w:numId w:val="1"/>
+        </w:numPr>
+        <w:spacing w:line="240" w:lineRule="auto"/>
+      </w:pPr>
+      <w:r>
+        <w:t>Actual device</w:t>
+      </w:r>
+    </w:p>
+    <w:p>
+      <w:pPr>
+        <w:pStyle w:val="ListParagraph"/>
+        <w:numPr>
+          <w:ilvl w:val="0"/>
+          <w:numId w:val="1"/>
+        </w:numPr>
+        <w:spacing w:line="240" w:lineRule="auto"/>
+      </w:pPr>
+      <w:r>
+        <w:t xml:space="preserve">Build Hello iOS </w:t>
+      </w:r>
+      <w:r>
+        <w:t xml:space="preserve">(Phone Word) </w:t>
+      </w:r>
+      <w:r>
+        <w:t xml:space="preserve">and run it on </w:t>
+      </w:r>
+      <w:r>
+        <w:t>the simulator (we’ll use iPads later)</w:t>
+      </w:r>
+    </w:p>
+    <w:p>
+      <w:pPr>
+        <w:pStyle w:val="ListParagraph"/>
+        <w:numPr>
+          <w:ilvl w:val="0"/>
+          <w:numId w:val="1"/>
+        </w:numPr>
+        <w:spacing w:line="240" w:lineRule="auto"/>
+      </w:pPr>
+      <w:r>
+        <w:t>Look at the lab assignment</w:t>
+      </w:r>
+    </w:p>
+    <w:p>
+      <w:pPr>
+        <w:pStyle w:val="ListParagraph"/>
+        <w:numPr>
+          <w:ilvl w:val="0"/>
+          <w:numId w:val="1"/>
+        </w:numPr>
+        <w:spacing w:line="240" w:lineRule="auto"/>
+      </w:pPr>
+      <w:r>
+        <w:t>Talk about licensing</w:t>
+      </w:r>
+    </w:p>
+    <w:p>
+      <w:pPr>
+        <w:pStyle w:val="ListParagraph"/>
+        <w:numPr>
+          <w:ilvl w:val="0"/>
+          <w:numId w:val="10"/>
+        </w:numPr>
+        <w:spacing w:line="240" w:lineRule="auto"/>
+      </w:pPr>
+      <w:r>
+        <w:t>University license lets you:</w:t>
+      </w:r>
+    </w:p>
+    <w:p>
+      <w:pPr>
+        <w:pStyle w:val="ListParagraph"/>
+        <w:numPr>
+          <w:ilvl w:val="1"/>
+          <w:numId w:val="10"/>
+        </w:numPr>
+        <w:spacing w:line="240" w:lineRule="auto"/>
+      </w:pPr>
+      <w:r>
+        <w:t>Run apps on a simulator or device</w:t>
+      </w:r>
+    </w:p>
+    <w:p>
+      <w:pPr>
+        <w:pStyle w:val="ListParagraph"/>
+        <w:numPr>
+          <w:ilvl w:val="1"/>
+          <w:numId w:val="10"/>
+        </w:numPr>
+        <w:spacing w:line="240" w:lineRule="auto"/>
+      </w:pPr>
+      <w:r>
+        <w:t>Share apps with others in the class</w:t>
+      </w:r>
+    </w:p>
+    <w:p>
+      <w:pPr>
+        <w:pStyle w:val="ListParagraph"/>
+        <w:numPr>
+          <w:ilvl w:val="0"/>
+          <w:numId w:val="10"/>
+        </w:numPr>
+        <w:spacing w:line="240" w:lineRule="auto"/>
+      </w:pPr>
+      <w:r>
+        <w:t>Developer license lets you:</w:t>
+      </w:r>
+    </w:p>
+    <w:p>
+      <w:pPr>
+        <w:pStyle w:val="ListParagraph"/>
+        <w:numPr>
+          <w:ilvl w:val="1"/>
+          <w:numId w:val="10"/>
+        </w:numPr>
+        <w:spacing w:line="240" w:lineRule="auto"/>
+      </w:pPr>
+      <w:r>
+        <w:t>Deploy beta apps via ITunes and TestFlight</w:t>
+      </w:r>
+    </w:p>
+    <w:p>
+      <w:pPr>
+        <w:pStyle w:val="ListParagraph"/>
+        <w:numPr>
+          <w:ilvl w:val="1"/>
+          <w:numId w:val="10"/>
+        </w:numPr>
+        <w:spacing w:line="240" w:lineRule="auto"/>
+      </w:pPr>
+      <w:r>
+        <w:t>Put apps in the app store</w:t>
+      </w:r>
+    </w:p>
+    <w:p>
+      <w:pPr>
+        <w:pStyle w:val="ListParagraph"/>
+        <w:numPr>
+          <w:ilvl w:val="0"/>
+          <w:numId w:val="10"/>
+        </w:numPr>
+        <w:spacing w:line="240" w:lineRule="auto"/>
+      </w:pPr>
+      <w:r>
+        <w:t xml:space="preserve">Apple Developer web site: </w:t>
+      </w:r>
+      <w:hyperlink r:id="rId7" w:history="1">
+        <w:r>
+          <w:rPr>
+            <w:rStyle w:val="Hyperlink"/>
+          </w:rPr>
+          <w:t>https://developer.apple.com</w:t>
+        </w:r>
+      </w:hyperlink>
+    </w:p>
+    <w:p>
+      <w:pPr>
+        <w:pStyle w:val="ListParagraph"/>
+        <w:spacing w:line="240" w:lineRule="auto"/>
+        <w:ind w:left="360"/>
+      </w:pPr>
       <w:bookmarkStart w:id="0" w:name="_GoBack"/>
       <w:bookmarkEnd w:id="0"/>
-      <w:r>
-        <w:t>Android</w:t>
-      </w:r>
-    </w:p>
-    <w:p>
-      <w:pPr>
-        <w:pStyle w:val="ListParagraph"/>
-        <w:numPr>
-          <w:ilvl w:val="0"/>
-          <w:numId w:val="1"/>
-        </w:numPr>
-        <w:spacing w:line="240" w:lineRule="auto"/>
-      </w:pPr>
-      <w:r>
-        <w:t>Review Syllabus</w:t>
-      </w:r>
-    </w:p>
-    <w:p>
-      <w:pPr>
-        <w:pStyle w:val="ListParagraph"/>
-        <w:numPr>
-          <w:ilvl w:val="0"/>
-          <w:numId w:val="1"/>
-        </w:numPr>
-        <w:spacing w:line="240" w:lineRule="auto"/>
-      </w:pPr>
-      <w:r>
-        <w:t>Discuss weekly cycle of assignments</w:t>
-      </w:r>
-    </w:p>
-    <w:p>
-      <w:pPr>
-        <w:pStyle w:val="ListParagraph"/>
-        <w:numPr>
-          <w:ilvl w:val="0"/>
-          <w:numId w:val="1"/>
-        </w:numPr>
-        <w:spacing w:line="240" w:lineRule="auto"/>
-      </w:pPr>
-      <w:r>
-        <w:t>Break</w:t>
-      </w:r>
-    </w:p>
-    <w:p>
-      <w:pPr>
-        <w:pStyle w:val="ListParagraph"/>
-        <w:spacing w:line="240" w:lineRule="auto"/>
-        <w:ind w:left="0"/>
-      </w:pPr>
-    </w:p>
-    <w:p>
-      <w:pPr>
-        <w:pStyle w:val="ListParagraph"/>
-        <w:numPr>
-          <w:ilvl w:val="0"/>
-          <w:numId w:val="1"/>
-        </w:numPr>
-        <w:spacing w:line="240" w:lineRule="auto"/>
-      </w:pPr>
-      <w:r>
-        <w:br w:type="page"/>
-      </w:r>
-      <w:r>
-        <w:lastRenderedPageBreak/>
-        <w:t>iOS app architecture</w:t>
-      </w:r>
-    </w:p>
-    <w:p>
-      <w:pPr>
-        <w:pStyle w:val="ListParagraph"/>
-        <w:numPr>
-          <w:ilvl w:val="1"/>
-          <w:numId w:val="1"/>
-        </w:numPr>
-        <w:spacing w:line="240" w:lineRule="auto"/>
-      </w:pPr>
-      <w:r>
-        <w:t>MVC</w:t>
-      </w:r>
-    </w:p>
-    <w:p>
-      <w:pPr>
-        <w:pStyle w:val="ListParagraph"/>
-        <w:numPr>
-          <w:ilvl w:val="2"/>
-          <w:numId w:val="1"/>
-        </w:numPr>
-        <w:spacing w:line="240" w:lineRule="auto"/>
-      </w:pPr>
-      <w:r>
-        <w:t>Model: A class or set of complex classes that just hold data</w:t>
-      </w:r>
-    </w:p>
-    <w:p>
-      <w:pPr>
-        <w:pStyle w:val="ListParagraph"/>
-        <w:numPr>
-          <w:ilvl w:val="2"/>
-          <w:numId w:val="1"/>
-        </w:numPr>
-        <w:spacing w:line="240" w:lineRule="auto"/>
-      </w:pPr>
-      <w:r>
-        <w:t>View: Just presents the information (like a web page)</w:t>
-      </w:r>
-    </w:p>
-    <w:p>
-      <w:pPr>
-        <w:pStyle w:val="ListParagraph"/>
-        <w:numPr>
-          <w:ilvl w:val="2"/>
-          <w:numId w:val="1"/>
-        </w:numPr>
-        <w:spacing w:line="240" w:lineRule="auto"/>
-      </w:pPr>
-      <w:r>
-        <w:t>Controller: Responds to user input and does processing</w:t>
-      </w:r>
-    </w:p>
-    <w:p>
-      <w:pPr>
-        <w:pStyle w:val="ListParagraph"/>
-        <w:spacing w:line="240" w:lineRule="auto"/>
-        <w:ind w:left="1080"/>
-      </w:pPr>
-    </w:p>
-    <w:p>
-      <w:pPr>
-        <w:pStyle w:val="ListParagraph"/>
-        <w:numPr>
-          <w:ilvl w:val="0"/>
-          <w:numId w:val="1"/>
-        </w:numPr>
-        <w:spacing w:line="240" w:lineRule="auto"/>
-      </w:pPr>
-      <w:r>
-        <w:t>Development Environment for Xamarin iOS</w:t>
-      </w:r>
-    </w:p>
-    <w:p>
-      <w:pPr>
-        <w:pStyle w:val="ListParagraph"/>
-        <w:numPr>
-          <w:ilvl w:val="1"/>
-          <w:numId w:val="1"/>
-        </w:numPr>
-        <w:spacing w:line="240" w:lineRule="auto"/>
-      </w:pPr>
-      <w:r>
-        <w:t>Xamarin Studio or Visual Studio</w:t>
-      </w:r>
-    </w:p>
-    <w:p>
-      <w:pPr>
-        <w:pStyle w:val="ListParagraph"/>
-        <w:numPr>
-          <w:ilvl w:val="2"/>
-          <w:numId w:val="1"/>
-        </w:numPr>
-        <w:spacing w:line="240" w:lineRule="auto"/>
-      </w:pPr>
-      <w:r>
-        <w:t>Based on MonoDevelop (Windows, Linux, OS-X)</w:t>
-      </w:r>
-    </w:p>
-    <w:p>
-      <w:pPr>
-        <w:pStyle w:val="ListParagraph"/>
-        <w:numPr>
-          <w:ilvl w:val="2"/>
-          <w:numId w:val="1"/>
-        </w:numPr>
-        <w:spacing w:line="240" w:lineRule="auto"/>
-      </w:pPr>
-      <w:r>
-        <w:t>Uses Mono framework, Open-source port of .NET</w:t>
-      </w:r>
-    </w:p>
-    <w:p>
-      <w:pPr>
-        <w:pStyle w:val="ListParagraph"/>
-        <w:numPr>
-          <w:ilvl w:val="2"/>
-          <w:numId w:val="1"/>
-        </w:numPr>
-        <w:spacing w:line="240" w:lineRule="auto"/>
-      </w:pPr>
-      <w:r>
-        <w:t>xCode and iOS SDK required</w:t>
-      </w:r>
-    </w:p>
-    <w:p>
-      <w:pPr>
-        <w:pStyle w:val="ListParagraph"/>
-        <w:numPr>
-          <w:ilvl w:val="1"/>
-          <w:numId w:val="1"/>
-        </w:numPr>
-        <w:spacing w:line="240" w:lineRule="auto"/>
-      </w:pPr>
-      <w:r>
-        <w:t>Testing</w:t>
-      </w:r>
-    </w:p>
-    <w:p>
-      <w:pPr>
-        <w:pStyle w:val="ListParagraph"/>
-        <w:numPr>
-          <w:ilvl w:val="2"/>
-          <w:numId w:val="1"/>
-        </w:numPr>
-        <w:spacing w:line="240" w:lineRule="auto"/>
-      </w:pPr>
-      <w:r>
-        <w:t>Simulator</w:t>
-      </w:r>
-    </w:p>
-    <w:p>
-      <w:pPr>
-        <w:pStyle w:val="ListParagraph"/>
-        <w:numPr>
-          <w:ilvl w:val="2"/>
-          <w:numId w:val="1"/>
-        </w:numPr>
-        <w:spacing w:line="240" w:lineRule="auto"/>
-      </w:pPr>
-      <w:r>
-        <w:t>Actual device</w:t>
-      </w:r>
-    </w:p>
-    <w:p>
-      <w:pPr>
-        <w:pStyle w:val="ListParagraph"/>
-        <w:numPr>
-          <w:ilvl w:val="0"/>
-          <w:numId w:val="1"/>
-        </w:numPr>
-        <w:spacing w:line="240" w:lineRule="auto"/>
-      </w:pPr>
-      <w:r>
-        <w:t xml:space="preserve">Build Hello iOS </w:t>
-      </w:r>
-      <w:r>
-        <w:t xml:space="preserve">(Phone Word) </w:t>
-      </w:r>
-      <w:r>
-        <w:t xml:space="preserve">and run it on </w:t>
-      </w:r>
-      <w:r>
-        <w:t>the simulator (we’ll use iPads later)</w:t>
-      </w:r>
     </w:p>
     <w:sectPr>
-      <w:headerReference w:type="default" r:id="rId7"/>
-      <w:footerReference w:type="default" r:id="rId8"/>
+      <w:headerReference w:type="default" r:id="rId8"/>
+      <w:footerReference w:type="default" r:id="rId9"/>
       <w:pgSz w:w="12240" w:h="15840"/>
       <w:pgMar w:top="1440" w:right="1440" w:bottom="1440" w:left="1440" w:header="720" w:footer="720" w:gutter="0"/>
       <w:cols w:space="720"/>
@@ -922,7 +1101,7 @@
     <w:nsid w:val="00000001"/>
     <w:multiLevelType w:val="hybridMultilevel"/>
     <w:tmpl w:val="A006B4EE"/>
-    <w:lvl w:ilvl="0">
+    <w:lvl w:ilvl="0" w:tplc="0B54CFBE">
       <w:start w:val="1"/>
       <w:numFmt w:val="decimal"/>
       <w:lvlText w:val="%1."/>
@@ -931,7 +1110,7 @@
         <w:ind w:left="720" w:hanging="360"/>
       </w:pPr>
     </w:lvl>
-    <w:lvl w:ilvl="1">
+    <w:lvl w:ilvl="1" w:tplc="5124319A">
       <w:start w:val="1"/>
       <w:numFmt w:val="lowerLetter"/>
       <w:lvlRestart w:val="0"/>
@@ -941,7 +1120,7 @@
         <w:ind w:left="1440" w:hanging="360"/>
       </w:pPr>
     </w:lvl>
-    <w:lvl w:ilvl="2">
+    <w:lvl w:ilvl="2" w:tplc="49E0856A">
       <w:start w:val="1"/>
       <w:numFmt w:val="lowerRoman"/>
       <w:lvlRestart w:val="0"/>
@@ -951,7 +1130,7 @@
         <w:ind w:left="2160" w:hanging="180"/>
       </w:pPr>
     </w:lvl>
-    <w:lvl w:ilvl="3">
+    <w:lvl w:ilvl="3" w:tplc="C068CD94">
       <w:start w:val="1"/>
       <w:numFmt w:val="decimal"/>
       <w:lvlRestart w:val="0"/>
@@ -961,7 +1140,7 @@
         <w:ind w:left="2880" w:hanging="360"/>
       </w:pPr>
     </w:lvl>
-    <w:lvl w:ilvl="4">
+    <w:lvl w:ilvl="4" w:tplc="39141BC4">
       <w:start w:val="1"/>
       <w:numFmt w:val="lowerLetter"/>
       <w:lvlRestart w:val="0"/>
@@ -971,7 +1150,7 @@
         <w:ind w:left="3600" w:hanging="360"/>
       </w:pPr>
     </w:lvl>
-    <w:lvl w:ilvl="5">
+    <w:lvl w:ilvl="5" w:tplc="73F26AA4">
       <w:start w:val="1"/>
       <w:numFmt w:val="lowerRoman"/>
       <w:lvlRestart w:val="0"/>
@@ -981,7 +1160,7 @@
         <w:ind w:left="4320" w:hanging="180"/>
       </w:pPr>
     </w:lvl>
-    <w:lvl w:ilvl="6">
+    <w:lvl w:ilvl="6" w:tplc="7A628148">
       <w:start w:val="1"/>
       <w:numFmt w:val="decimal"/>
       <w:lvlRestart w:val="0"/>
@@ -991,7 +1170,7 @@
         <w:ind w:left="5040" w:hanging="360"/>
       </w:pPr>
     </w:lvl>
-    <w:lvl w:ilvl="7">
+    <w:lvl w:ilvl="7" w:tplc="3050CEEE">
       <w:start w:val="1"/>
       <w:numFmt w:val="lowerLetter"/>
       <w:lvlRestart w:val="0"/>
@@ -1001,7 +1180,7 @@
         <w:ind w:left="5760" w:hanging="360"/>
       </w:pPr>
     </w:lvl>
-    <w:lvl w:ilvl="8">
+    <w:lvl w:ilvl="8" w:tplc="2592DBBE">
       <w:start w:val="1"/>
       <w:numFmt w:val="lowerRoman"/>
       <w:lvlRestart w:val="0"/>
@@ -1016,7 +1195,7 @@
     <w:nsid w:val="00000002"/>
     <w:multiLevelType w:val="hybridMultilevel"/>
     <w:tmpl w:val="FAB6B2B0"/>
-    <w:lvl w:ilvl="0">
+    <w:lvl w:ilvl="0" w:tplc="9B3CCC88">
       <w:start w:val="1"/>
       <w:numFmt w:val="bullet"/>
       <w:lvlText w:val=""/>
@@ -1028,7 +1207,7 @@
         <w:rFonts w:ascii="Symbol" w:hAnsi="Symbol" w:hint="default"/>
       </w:rPr>
     </w:lvl>
-    <w:lvl w:ilvl="1">
+    <w:lvl w:ilvl="1" w:tplc="12B0309A">
       <w:start w:val="1"/>
       <w:numFmt w:val="bullet"/>
       <w:lvlRestart w:val="0"/>
@@ -1041,7 +1220,7 @@
         <w:rFonts w:ascii="Courier New" w:hAnsi="Courier New" w:cs="Courier New" w:hint="default"/>
       </w:rPr>
     </w:lvl>
-    <w:lvl w:ilvl="2">
+    <w:lvl w:ilvl="2" w:tplc="D228C84E">
       <w:start w:val="1"/>
       <w:numFmt w:val="bullet"/>
       <w:lvlRestart w:val="0"/>
@@ -1054,7 +1233,7 @@
         <w:rFonts w:ascii="Wingdings" w:hAnsi="Wingdings" w:hint="default"/>
       </w:rPr>
     </w:lvl>
-    <w:lvl w:ilvl="3">
+    <w:lvl w:ilvl="3" w:tplc="E758AF32">
       <w:start w:val="1"/>
       <w:numFmt w:val="bullet"/>
       <w:lvlRestart w:val="0"/>
@@ -1067,7 +1246,7 @@
         <w:rFonts w:ascii="Symbol" w:hAnsi="Symbol" w:hint="default"/>
       </w:rPr>
     </w:lvl>
-    <w:lvl w:ilvl="4">
+    <w:lvl w:ilvl="4" w:tplc="97541C42">
       <w:start w:val="1"/>
       <w:numFmt w:val="bullet"/>
       <w:lvlRestart w:val="0"/>
@@ -1080,7 +1259,7 @@
         <w:rFonts w:ascii="Courier New" w:hAnsi="Courier New" w:cs="Courier New" w:hint="default"/>
       </w:rPr>
     </w:lvl>
-    <w:lvl w:ilvl="5">
+    <w:lvl w:ilvl="5" w:tplc="91F04752">
       <w:start w:val="1"/>
       <w:numFmt w:val="bullet"/>
       <w:lvlRestart w:val="0"/>
@@ -1093,7 +1272,7 @@
         <w:rFonts w:ascii="Wingdings" w:hAnsi="Wingdings" w:hint="default"/>
       </w:rPr>
     </w:lvl>
-    <w:lvl w:ilvl="6">
+    <w:lvl w:ilvl="6" w:tplc="70E801FE">
       <w:start w:val="1"/>
       <w:numFmt w:val="bullet"/>
       <w:lvlRestart w:val="0"/>
@@ -1106,7 +1285,7 @@
         <w:rFonts w:ascii="Symbol" w:hAnsi="Symbol" w:hint="default"/>
       </w:rPr>
     </w:lvl>
-    <w:lvl w:ilvl="7">
+    <w:lvl w:ilvl="7" w:tplc="C5CCD7F0">
       <w:start w:val="1"/>
       <w:numFmt w:val="bullet"/>
       <w:lvlRestart w:val="0"/>
@@ -1119,7 +1298,7 @@
         <w:rFonts w:ascii="Courier New" w:hAnsi="Courier New" w:cs="Courier New" w:hint="default"/>
       </w:rPr>
     </w:lvl>
-    <w:lvl w:ilvl="8">
+    <w:lvl w:ilvl="8" w:tplc="AA3AF2C4">
       <w:start w:val="1"/>
       <w:numFmt w:val="bullet"/>
       <w:lvlRestart w:val="0"/>
@@ -1137,7 +1316,7 @@
     <w:nsid w:val="00000003"/>
     <w:multiLevelType w:val="hybridMultilevel"/>
     <w:tmpl w:val="5644F944"/>
-    <w:lvl w:ilvl="0">
+    <w:lvl w:ilvl="0" w:tplc="5C3E4854">
       <w:start w:val="1"/>
       <w:numFmt w:val="bullet"/>
       <w:lvlText w:val=""/>
@@ -1149,7 +1328,7 @@
         <w:rFonts w:ascii="Symbol" w:hAnsi="Symbol" w:hint="default"/>
       </w:rPr>
     </w:lvl>
-    <w:lvl w:ilvl="1">
+    <w:lvl w:ilvl="1" w:tplc="1E0ADADE">
       <w:start w:val="1"/>
       <w:numFmt w:val="bullet"/>
       <w:lvlRestart w:val="0"/>
@@ -1162,7 +1341,7 @@
         <w:rFonts w:ascii="Courier New" w:hAnsi="Courier New" w:cs="Courier New" w:hint="default"/>
       </w:rPr>
     </w:lvl>
-    <w:lvl w:ilvl="2">
+    <w:lvl w:ilvl="2" w:tplc="F6CEFD4E">
       <w:start w:val="1"/>
       <w:numFmt w:val="bullet"/>
       <w:lvlRestart w:val="0"/>
@@ -1175,7 +1354,7 @@
         <w:rFonts w:ascii="Wingdings" w:hAnsi="Wingdings" w:hint="default"/>
       </w:rPr>
     </w:lvl>
-    <w:lvl w:ilvl="3">
+    <w:lvl w:ilvl="3" w:tplc="45A42F24">
       <w:start w:val="1"/>
       <w:numFmt w:val="bullet"/>
       <w:lvlRestart w:val="0"/>
@@ -1188,7 +1367,7 @@
         <w:rFonts w:ascii="Symbol" w:hAnsi="Symbol" w:hint="default"/>
       </w:rPr>
     </w:lvl>
-    <w:lvl w:ilvl="4">
+    <w:lvl w:ilvl="4" w:tplc="06B6B4A4">
       <w:start w:val="1"/>
       <w:numFmt w:val="bullet"/>
       <w:lvlRestart w:val="0"/>
@@ -1201,7 +1380,7 @@
         <w:rFonts w:ascii="Courier New" w:hAnsi="Courier New" w:cs="Courier New" w:hint="default"/>
       </w:rPr>
     </w:lvl>
-    <w:lvl w:ilvl="5">
+    <w:lvl w:ilvl="5" w:tplc="8F72864C">
       <w:start w:val="1"/>
       <w:numFmt w:val="bullet"/>
       <w:lvlRestart w:val="0"/>
@@ -1214,7 +1393,7 @@
         <w:rFonts w:ascii="Wingdings" w:hAnsi="Wingdings" w:hint="default"/>
       </w:rPr>
     </w:lvl>
-    <w:lvl w:ilvl="6">
+    <w:lvl w:ilvl="6" w:tplc="BC22FE16">
       <w:start w:val="1"/>
       <w:numFmt w:val="bullet"/>
       <w:lvlRestart w:val="0"/>
@@ -1227,7 +1406,7 @@
         <w:rFonts w:ascii="Symbol" w:hAnsi="Symbol" w:hint="default"/>
       </w:rPr>
     </w:lvl>
-    <w:lvl w:ilvl="7">
+    <w:lvl w:ilvl="7" w:tplc="5EC8A982">
       <w:start w:val="1"/>
       <w:numFmt w:val="bullet"/>
       <w:lvlRestart w:val="0"/>
@@ -1240,7 +1419,7 @@
         <w:rFonts w:ascii="Courier New" w:hAnsi="Courier New" w:cs="Courier New" w:hint="default"/>
       </w:rPr>
     </w:lvl>
-    <w:lvl w:ilvl="8">
+    <w:lvl w:ilvl="8" w:tplc="565436CC">
       <w:start w:val="1"/>
       <w:numFmt w:val="bullet"/>
       <w:lvlRestart w:val="0"/>
@@ -1258,7 +1437,7 @@
     <w:nsid w:val="00000004"/>
     <w:multiLevelType w:val="hybridMultilevel"/>
     <w:tmpl w:val="B13AA0B0"/>
-    <w:lvl w:ilvl="0">
+    <w:lvl w:ilvl="0" w:tplc="2A822282">
       <w:start w:val="1"/>
       <w:numFmt w:val="bullet"/>
       <w:lvlText w:val=""/>
@@ -1270,7 +1449,7 @@
         <w:rFonts w:ascii="Symbol" w:hAnsi="Symbol" w:hint="default"/>
       </w:rPr>
     </w:lvl>
-    <w:lvl w:ilvl="1">
+    <w:lvl w:ilvl="1" w:tplc="5DFE333E">
       <w:start w:val="1"/>
       <w:numFmt w:val="bullet"/>
       <w:lvlRestart w:val="0"/>
@@ -1283,7 +1462,7 @@
         <w:rFonts w:ascii="Courier New" w:hAnsi="Courier New" w:cs="Courier New" w:hint="default"/>
       </w:rPr>
     </w:lvl>
-    <w:lvl w:ilvl="2">
+    <w:lvl w:ilvl="2" w:tplc="3B5E13CE">
       <w:start w:val="1"/>
       <w:numFmt w:val="bullet"/>
       <w:lvlRestart w:val="0"/>
@@ -1296,7 +1475,7 @@
         <w:rFonts w:ascii="Wingdings" w:hAnsi="Wingdings" w:hint="default"/>
       </w:rPr>
     </w:lvl>
-    <w:lvl w:ilvl="3">
+    <w:lvl w:ilvl="3" w:tplc="33D85122">
       <w:start w:val="1"/>
       <w:numFmt w:val="bullet"/>
       <w:lvlRestart w:val="0"/>
@@ -1309,7 +1488,7 @@
         <w:rFonts w:ascii="Symbol" w:hAnsi="Symbol" w:hint="default"/>
       </w:rPr>
     </w:lvl>
-    <w:lvl w:ilvl="4">
+    <w:lvl w:ilvl="4" w:tplc="1FFC4A42">
       <w:start w:val="1"/>
       <w:numFmt w:val="bullet"/>
       <w:lvlRestart w:val="0"/>
@@ -1322,7 +1501,7 @@
         <w:rFonts w:ascii="Courier New" w:hAnsi="Courier New" w:cs="Courier New" w:hint="default"/>
       </w:rPr>
     </w:lvl>
-    <w:lvl w:ilvl="5">
+    <w:lvl w:ilvl="5" w:tplc="4E768D7E">
       <w:start w:val="1"/>
       <w:numFmt w:val="bullet"/>
       <w:lvlRestart w:val="0"/>
@@ -1335,7 +1514,7 @@
         <w:rFonts w:ascii="Wingdings" w:hAnsi="Wingdings" w:hint="default"/>
       </w:rPr>
     </w:lvl>
-    <w:lvl w:ilvl="6">
+    <w:lvl w:ilvl="6" w:tplc="8B3C1B58">
       <w:start w:val="1"/>
       <w:numFmt w:val="bullet"/>
       <w:lvlRestart w:val="0"/>
@@ -1348,7 +1527,7 @@
         <w:rFonts w:ascii="Symbol" w:hAnsi="Symbol" w:hint="default"/>
       </w:rPr>
     </w:lvl>
-    <w:lvl w:ilvl="7">
+    <w:lvl w:ilvl="7" w:tplc="57D855DE">
       <w:start w:val="1"/>
       <w:numFmt w:val="bullet"/>
       <w:lvlRestart w:val="0"/>
@@ -1361,7 +1540,7 @@
         <w:rFonts w:ascii="Courier New" w:hAnsi="Courier New" w:cs="Courier New" w:hint="default"/>
       </w:rPr>
     </w:lvl>
-    <w:lvl w:ilvl="8">
+    <w:lvl w:ilvl="8" w:tplc="7FE4E194">
       <w:start w:val="1"/>
       <w:numFmt w:val="bullet"/>
       <w:lvlRestart w:val="0"/>
@@ -1379,7 +1558,7 @@
     <w:nsid w:val="00000005"/>
     <w:multiLevelType w:val="hybridMultilevel"/>
     <w:tmpl w:val="E89091C4"/>
-    <w:lvl w:ilvl="0">
+    <w:lvl w:ilvl="0" w:tplc="3E860002">
       <w:start w:val="1"/>
       <w:numFmt w:val="bullet"/>
       <w:lvlText w:val=""/>
@@ -1391,7 +1570,7 @@
         <w:rFonts w:ascii="Symbol" w:hAnsi="Symbol" w:hint="default"/>
       </w:rPr>
     </w:lvl>
-    <w:lvl w:ilvl="1">
+    <w:lvl w:ilvl="1" w:tplc="AF2478EC">
       <w:start w:val="1"/>
       <w:numFmt w:val="bullet"/>
       <w:lvlText w:val="o"/>
@@ -1403,7 +1582,7 @@
         <w:rFonts w:ascii="Courier New" w:hAnsi="Courier New" w:cs="Courier New" w:hint="default"/>
       </w:rPr>
     </w:lvl>
-    <w:lvl w:ilvl="2">
+    <w:lvl w:ilvl="2" w:tplc="6262AD2C">
       <w:start w:val="1"/>
       <w:numFmt w:val="bullet"/>
       <w:lvlRestart w:val="0"/>
@@ -1416,7 +1595,7 @@
         <w:rFonts w:ascii="Wingdings" w:hAnsi="Wingdings" w:hint="default"/>
       </w:rPr>
     </w:lvl>
-    <w:lvl w:ilvl="3">
+    <w:lvl w:ilvl="3" w:tplc="EF3ECC34">
       <w:start w:val="1"/>
       <w:numFmt w:val="bullet"/>
       <w:lvlRestart w:val="0"/>
@@ -1429,7 +1608,7 @@
         <w:rFonts w:ascii="Symbol" w:hAnsi="Symbol" w:hint="default"/>
       </w:rPr>
     </w:lvl>
-    <w:lvl w:ilvl="4">
+    <w:lvl w:ilvl="4" w:tplc="9850DA96">
       <w:start w:val="1"/>
       <w:numFmt w:val="bullet"/>
       <w:lvlRestart w:val="0"/>
@@ -1442,7 +1621,7 @@
         <w:rFonts w:ascii="Courier New" w:hAnsi="Courier New" w:cs="Courier New" w:hint="default"/>
       </w:rPr>
     </w:lvl>
-    <w:lvl w:ilvl="5">
+    <w:lvl w:ilvl="5" w:tplc="6A662A66">
       <w:start w:val="1"/>
       <w:numFmt w:val="bullet"/>
       <w:lvlRestart w:val="0"/>
@@ -1455,7 +1634,7 @@
         <w:rFonts w:ascii="Wingdings" w:hAnsi="Wingdings" w:hint="default"/>
       </w:rPr>
     </w:lvl>
-    <w:lvl w:ilvl="6">
+    <w:lvl w:ilvl="6" w:tplc="0AB62BF2">
       <w:start w:val="1"/>
       <w:numFmt w:val="bullet"/>
       <w:lvlRestart w:val="0"/>
@@ -1468,7 +1647,7 @@
         <w:rFonts w:ascii="Symbol" w:hAnsi="Symbol" w:hint="default"/>
       </w:rPr>
     </w:lvl>
-    <w:lvl w:ilvl="7">
+    <w:lvl w:ilvl="7" w:tplc="3A3ECF58">
       <w:start w:val="1"/>
       <w:numFmt w:val="bullet"/>
       <w:lvlRestart w:val="0"/>
@@ -1481,7 +1660,7 @@
         <w:rFonts w:ascii="Courier New" w:hAnsi="Courier New" w:cs="Courier New" w:hint="default"/>
       </w:rPr>
     </w:lvl>
-    <w:lvl w:ilvl="8">
+    <w:lvl w:ilvl="8" w:tplc="1C8C80FC">
       <w:start w:val="1"/>
       <w:numFmt w:val="bullet"/>
       <w:lvlRestart w:val="0"/>
@@ -1499,7 +1678,7 @@
     <w:nsid w:val="00000006"/>
     <w:multiLevelType w:val="hybridMultilevel"/>
     <w:tmpl w:val="0228F8FE"/>
-    <w:lvl w:ilvl="0">
+    <w:lvl w:ilvl="0" w:tplc="9EFCC452">
       <w:start w:val="1"/>
       <w:numFmt w:val="bullet"/>
       <w:lvlText w:val=""/>
@@ -1511,7 +1690,7 @@
         <w:rFonts w:ascii="Symbol" w:hAnsi="Symbol" w:hint="default"/>
       </w:rPr>
     </w:lvl>
-    <w:lvl w:ilvl="1">
+    <w:lvl w:ilvl="1" w:tplc="28FEE59C">
       <w:start w:val="1"/>
       <w:numFmt w:val="bullet"/>
       <w:lvlRestart w:val="0"/>
@@ -1524,7 +1703,7 @@
         <w:rFonts w:ascii="Courier New" w:hAnsi="Courier New" w:cs="Courier New" w:hint="default"/>
       </w:rPr>
     </w:lvl>
-    <w:lvl w:ilvl="2">
+    <w:lvl w:ilvl="2" w:tplc="294EF64C">
       <w:start w:val="1"/>
       <w:numFmt w:val="bullet"/>
       <w:lvlRestart w:val="0"/>
@@ -1537,7 +1716,7 @@
         <w:rFonts w:ascii="Wingdings" w:hAnsi="Wingdings" w:hint="default"/>
       </w:rPr>
     </w:lvl>
-    <w:lvl w:ilvl="3">
+    <w:lvl w:ilvl="3" w:tplc="53A08F9A">
       <w:start w:val="1"/>
       <w:numFmt w:val="bullet"/>
       <w:lvlRestart w:val="0"/>
@@ -1550,7 +1729,7 @@
         <w:rFonts w:ascii="Symbol" w:hAnsi="Symbol" w:hint="default"/>
       </w:rPr>
     </w:lvl>
-    <w:lvl w:ilvl="4">
+    <w:lvl w:ilvl="4" w:tplc="6DC82672">
       <w:start w:val="1"/>
       <w:numFmt w:val="bullet"/>
       <w:lvlRestart w:val="0"/>
@@ -1563,7 +1742,7 @@
         <w:rFonts w:ascii="Courier New" w:hAnsi="Courier New" w:cs="Courier New" w:hint="default"/>
       </w:rPr>
     </w:lvl>
-    <w:lvl w:ilvl="5">
+    <w:lvl w:ilvl="5" w:tplc="5AA4E20E">
       <w:start w:val="1"/>
       <w:numFmt w:val="bullet"/>
       <w:lvlRestart w:val="0"/>
@@ -1576,7 +1755,7 @@
         <w:rFonts w:ascii="Wingdings" w:hAnsi="Wingdings" w:hint="default"/>
       </w:rPr>
     </w:lvl>
-    <w:lvl w:ilvl="6">
+    <w:lvl w:ilvl="6" w:tplc="CBFC015A">
       <w:start w:val="1"/>
       <w:numFmt w:val="bullet"/>
       <w:lvlRestart w:val="0"/>
@@ -1589,7 +1768,7 @@
         <w:rFonts w:ascii="Symbol" w:hAnsi="Symbol" w:hint="default"/>
       </w:rPr>
     </w:lvl>
-    <w:lvl w:ilvl="7">
+    <w:lvl w:ilvl="7" w:tplc="42E6E8EC">
       <w:start w:val="1"/>
       <w:numFmt w:val="bullet"/>
       <w:lvlRestart w:val="0"/>
@@ -1602,7 +1781,7 @@
         <w:rFonts w:ascii="Courier New" w:hAnsi="Courier New" w:cs="Courier New" w:hint="default"/>
       </w:rPr>
     </w:lvl>
-    <w:lvl w:ilvl="8">
+    <w:lvl w:ilvl="8" w:tplc="518867E0">
       <w:start w:val="1"/>
       <w:numFmt w:val="bullet"/>
       <w:lvlRestart w:val="0"/>
@@ -1620,7 +1799,7 @@
     <w:nsid w:val="00000007"/>
     <w:multiLevelType w:val="hybridMultilevel"/>
     <w:tmpl w:val="740ED298"/>
-    <w:lvl w:ilvl="0">
+    <w:lvl w:ilvl="0" w:tplc="8AC8AD88">
       <w:start w:val="1"/>
       <w:numFmt w:val="bullet"/>
       <w:lvlText w:val=""/>
@@ -1632,7 +1811,7 @@
         <w:rFonts w:ascii="Symbol" w:hAnsi="Symbol" w:hint="default"/>
       </w:rPr>
     </w:lvl>
-    <w:lvl w:ilvl="1">
+    <w:lvl w:ilvl="1" w:tplc="DE20F0CC">
       <w:start w:val="1"/>
       <w:numFmt w:val="bullet"/>
       <w:lvlText w:val="o"/>
@@ -1644,7 +1823,7 @@
         <w:rFonts w:ascii="Courier New" w:hAnsi="Courier New" w:cs="Courier New" w:hint="default"/>
       </w:rPr>
     </w:lvl>
-    <w:lvl w:ilvl="2">
+    <w:lvl w:ilvl="2" w:tplc="50B8303C">
       <w:start w:val="1"/>
       <w:numFmt w:val="bullet"/>
       <w:lvlText w:val=""/>
@@ -1656,7 +1835,7 @@
         <w:rFonts w:ascii="Wingdings" w:hAnsi="Wingdings" w:hint="default"/>
       </w:rPr>
     </w:lvl>
-    <w:lvl w:ilvl="3">
+    <w:lvl w:ilvl="3" w:tplc="F82A2CC4">
       <w:start w:val="1"/>
       <w:numFmt w:val="bullet"/>
       <w:lvlRestart w:val="0"/>
@@ -1669,7 +1848,7 @@
         <w:rFonts w:ascii="Symbol" w:hAnsi="Symbol" w:hint="default"/>
       </w:rPr>
     </w:lvl>
-    <w:lvl w:ilvl="4">
+    <w:lvl w:ilvl="4" w:tplc="E4A4F692">
       <w:start w:val="1"/>
       <w:numFmt w:val="bullet"/>
       <w:lvlRestart w:val="0"/>
@@ -1682,7 +1861,7 @@
         <w:rFonts w:ascii="Courier New" w:hAnsi="Courier New" w:cs="Courier New" w:hint="default"/>
       </w:rPr>
     </w:lvl>
-    <w:lvl w:ilvl="5">
+    <w:lvl w:ilvl="5" w:tplc="E228BAE6">
       <w:start w:val="1"/>
       <w:numFmt w:val="bullet"/>
       <w:lvlRestart w:val="0"/>
@@ -1695,7 +1874,7 @@
         <w:rFonts w:ascii="Wingdings" w:hAnsi="Wingdings" w:hint="default"/>
       </w:rPr>
     </w:lvl>
-    <w:lvl w:ilvl="6">
+    <w:lvl w:ilvl="6" w:tplc="970881B8">
       <w:start w:val="1"/>
       <w:numFmt w:val="bullet"/>
       <w:lvlRestart w:val="0"/>
@@ -1708,7 +1887,7 @@
         <w:rFonts w:ascii="Symbol" w:hAnsi="Symbol" w:hint="default"/>
       </w:rPr>
     </w:lvl>
-    <w:lvl w:ilvl="7">
+    <w:lvl w:ilvl="7" w:tplc="017891EA">
       <w:start w:val="1"/>
       <w:numFmt w:val="bullet"/>
       <w:lvlRestart w:val="0"/>
@@ -1721,7 +1900,7 @@
         <w:rFonts w:ascii="Courier New" w:hAnsi="Courier New" w:cs="Courier New" w:hint="default"/>
       </w:rPr>
     </w:lvl>
-    <w:lvl w:ilvl="8">
+    <w:lvl w:ilvl="8" w:tplc="2E0C0AE2">
       <w:start w:val="1"/>
       <w:numFmt w:val="bullet"/>
       <w:lvlRestart w:val="0"/>
@@ -1739,7 +1918,7 @@
     <w:nsid w:val="00000008"/>
     <w:multiLevelType w:val="hybridMultilevel"/>
     <w:tmpl w:val="824C1F54"/>
-    <w:lvl w:ilvl="0">
+    <w:lvl w:ilvl="0" w:tplc="33CA57B6">
       <w:start w:val="1"/>
       <w:numFmt w:val="bullet"/>
       <w:lvlText w:val=""/>
@@ -1751,7 +1930,7 @@
         <w:rFonts w:ascii="Symbol" w:hAnsi="Symbol" w:hint="default"/>
       </w:rPr>
     </w:lvl>
-    <w:lvl w:ilvl="1">
+    <w:lvl w:ilvl="1" w:tplc="3D2E5710">
       <w:start w:val="1"/>
       <w:numFmt w:val="bullet"/>
       <w:lvlRestart w:val="0"/>
@@ -1764,7 +1943,7 @@
         <w:rFonts w:ascii="Courier New" w:hAnsi="Courier New" w:cs="Courier New" w:hint="default"/>
       </w:rPr>
     </w:lvl>
-    <w:lvl w:ilvl="2">
+    <w:lvl w:ilvl="2" w:tplc="88E2CC18">
       <w:start w:val="1"/>
       <w:numFmt w:val="bullet"/>
       <w:lvlRestart w:val="0"/>
@@ -1777,7 +1956,7 @@
         <w:rFonts w:ascii="Wingdings" w:hAnsi="Wingdings" w:hint="default"/>
       </w:rPr>
     </w:lvl>
-    <w:lvl w:ilvl="3">
+    <w:lvl w:ilvl="3" w:tplc="319CA64E">
       <w:start w:val="1"/>
       <w:numFmt w:val="bullet"/>
       <w:lvlRestart w:val="0"/>
@@ -1790,7 +1969,7 @@
         <w:rFonts w:ascii="Symbol" w:hAnsi="Symbol" w:hint="default"/>
       </w:rPr>
     </w:lvl>
-    <w:lvl w:ilvl="4">
+    <w:lvl w:ilvl="4" w:tplc="77602CA6">
       <w:start w:val="1"/>
       <w:numFmt w:val="bullet"/>
       <w:lvlRestart w:val="0"/>
@@ -1803,7 +1982,7 @@
         <w:rFonts w:ascii="Courier New" w:hAnsi="Courier New" w:cs="Courier New" w:hint="default"/>
       </w:rPr>
     </w:lvl>
-    <w:lvl w:ilvl="5">
+    <w:lvl w:ilvl="5" w:tplc="6234F2E4">
       <w:start w:val="1"/>
       <w:numFmt w:val="bullet"/>
       <w:lvlRestart w:val="0"/>
@@ -1816,7 +1995,7 @@
         <w:rFonts w:ascii="Wingdings" w:hAnsi="Wingdings" w:hint="default"/>
       </w:rPr>
     </w:lvl>
-    <w:lvl w:ilvl="6">
+    <w:lvl w:ilvl="6" w:tplc="D67E4330">
       <w:start w:val="1"/>
       <w:numFmt w:val="bullet"/>
       <w:lvlRestart w:val="0"/>
@@ -1829,7 +2008,7 @@
         <w:rFonts w:ascii="Symbol" w:hAnsi="Symbol" w:hint="default"/>
       </w:rPr>
     </w:lvl>
-    <w:lvl w:ilvl="7">
+    <w:lvl w:ilvl="7" w:tplc="1C6C9AE6">
       <w:start w:val="1"/>
       <w:numFmt w:val="bullet"/>
       <w:lvlRestart w:val="0"/>
@@ -1842,7 +2021,7 @@
         <w:rFonts w:ascii="Courier New" w:hAnsi="Courier New" w:cs="Courier New" w:hint="default"/>
       </w:rPr>
     </w:lvl>
-    <w:lvl w:ilvl="8">
+    <w:lvl w:ilvl="8" w:tplc="0824AB00">
       <w:start w:val="1"/>
       <w:numFmt w:val="bullet"/>
       <w:lvlRestart w:val="0"/>
@@ -1860,7 +2039,7 @@
     <w:nsid w:val="00000009"/>
     <w:multiLevelType w:val="hybridMultilevel"/>
     <w:tmpl w:val="70D41336"/>
-    <w:lvl w:ilvl="0">
+    <w:lvl w:ilvl="0" w:tplc="7EB8D338">
       <w:start w:val="1"/>
       <w:numFmt w:val="bullet"/>
       <w:lvlText w:val=""/>
@@ -1872,7 +2051,7 @@
         <w:rFonts w:ascii="Symbol" w:hAnsi="Symbol" w:hint="default"/>
       </w:rPr>
     </w:lvl>
-    <w:lvl w:ilvl="1">
+    <w:lvl w:ilvl="1" w:tplc="8EF03802">
       <w:start w:val="1"/>
       <w:numFmt w:val="bullet"/>
       <w:lvlRestart w:val="0"/>
@@ -1885,7 +2064,7 @@
         <w:rFonts w:ascii="Courier New" w:hAnsi="Courier New" w:cs="Courier New" w:hint="default"/>
       </w:rPr>
     </w:lvl>
-    <w:lvl w:ilvl="2">
+    <w:lvl w:ilvl="2" w:tplc="2E6C2D8A">
       <w:start w:val="1"/>
       <w:numFmt w:val="bullet"/>
       <w:lvlRestart w:val="0"/>
@@ -1898,7 +2077,7 @@
         <w:rFonts w:ascii="Wingdings" w:hAnsi="Wingdings" w:hint="default"/>
       </w:rPr>
     </w:lvl>
-    <w:lvl w:ilvl="3">
+    <w:lvl w:ilvl="3" w:tplc="8E0CD9BA">
       <w:start w:val="1"/>
       <w:numFmt w:val="bullet"/>
       <w:lvlRestart w:val="0"/>
@@ -1911,7 +2090,7 @@
         <w:rFonts w:ascii="Symbol" w:hAnsi="Symbol" w:hint="default"/>
       </w:rPr>
     </w:lvl>
-    <w:lvl w:ilvl="4">
+    <w:lvl w:ilvl="4" w:tplc="46A81A4C">
       <w:start w:val="1"/>
       <w:numFmt w:val="bullet"/>
       <w:lvlRestart w:val="0"/>
@@ -1924,7 +2103,7 @@
         <w:rFonts w:ascii="Courier New" w:hAnsi="Courier New" w:cs="Courier New" w:hint="default"/>
       </w:rPr>
     </w:lvl>
-    <w:lvl w:ilvl="5">
+    <w:lvl w:ilvl="5" w:tplc="399EC922">
       <w:start w:val="1"/>
       <w:numFmt w:val="bullet"/>
       <w:lvlRestart w:val="0"/>
@@ -1937,7 +2116,7 @@
         <w:rFonts w:ascii="Wingdings" w:hAnsi="Wingdings" w:hint="default"/>
       </w:rPr>
     </w:lvl>
-    <w:lvl w:ilvl="6">
+    <w:lvl w:ilvl="6" w:tplc="AF26C606">
       <w:start w:val="1"/>
       <w:numFmt w:val="bullet"/>
       <w:lvlRestart w:val="0"/>
@@ -1950,7 +2129,7 @@
         <w:rFonts w:ascii="Symbol" w:hAnsi="Symbol" w:hint="default"/>
       </w:rPr>
     </w:lvl>
-    <w:lvl w:ilvl="7">
+    <w:lvl w:ilvl="7" w:tplc="6D523AA4">
       <w:start w:val="1"/>
       <w:numFmt w:val="bullet"/>
       <w:lvlRestart w:val="0"/>
@@ -1963,7 +2142,7 @@
         <w:rFonts w:ascii="Courier New" w:hAnsi="Courier New" w:cs="Courier New" w:hint="default"/>
       </w:rPr>
     </w:lvl>
-    <w:lvl w:ilvl="8">
+    <w:lvl w:ilvl="8" w:tplc="04CC6D2A">
       <w:start w:val="1"/>
       <w:numFmt w:val="bullet"/>
       <w:lvlRestart w:val="0"/>
@@ -1971,6 +2150,116 @@
       <w:lvlJc w:val="left"/>
       <w:pPr>
         <w:ind w:left="6480" w:hanging="360"/>
+      </w:pPr>
+      <w:rPr>
+        <w:rFonts w:ascii="Wingdings" w:hAnsi="Wingdings" w:hint="default"/>
+      </w:rPr>
+    </w:lvl>
+  </w:abstractNum>
+  <w:abstractNum w:abstractNumId="9" w15:restartNumberingAfterBreak="0">
+    <w:nsid w:val="20004F51"/>
+    <w:multiLevelType w:val="hybridMultilevel"/>
+    <w:tmpl w:val="2FF41680"/>
+    <w:lvl w:ilvl="0" w:tplc="00000001">
+      <w:start w:val="1"/>
+      <w:numFmt w:val="bullet"/>
+      <w:lvlText w:val="•"/>
+      <w:lvlJc w:val="left"/>
+      <w:pPr>
+        <w:ind w:left="1080" w:hanging="360"/>
+      </w:pPr>
+    </w:lvl>
+    <w:lvl w:ilvl="1" w:tplc="04090003">
+      <w:start w:val="1"/>
+      <w:numFmt w:val="bullet"/>
+      <w:lvlText w:val="o"/>
+      <w:lvlJc w:val="left"/>
+      <w:pPr>
+        <w:ind w:left="1800" w:hanging="360"/>
+      </w:pPr>
+      <w:rPr>
+        <w:rFonts w:ascii="Courier New" w:hAnsi="Courier New" w:cs="Courier New" w:hint="default"/>
+      </w:rPr>
+    </w:lvl>
+    <w:lvl w:ilvl="2" w:tplc="04090005" w:tentative="1">
+      <w:start w:val="1"/>
+      <w:numFmt w:val="bullet"/>
+      <w:lvlText w:val=""/>
+      <w:lvlJc w:val="left"/>
+      <w:pPr>
+        <w:ind w:left="2520" w:hanging="360"/>
+      </w:pPr>
+      <w:rPr>
+        <w:rFonts w:ascii="Wingdings" w:hAnsi="Wingdings" w:hint="default"/>
+      </w:rPr>
+    </w:lvl>
+    <w:lvl w:ilvl="3" w:tplc="04090001" w:tentative="1">
+      <w:start w:val="1"/>
+      <w:numFmt w:val="bullet"/>
+      <w:lvlText w:val=""/>
+      <w:lvlJc w:val="left"/>
+      <w:pPr>
+        <w:ind w:left="3240" w:hanging="360"/>
+      </w:pPr>
+      <w:rPr>
+        <w:rFonts w:ascii="Symbol" w:hAnsi="Symbol" w:hint="default"/>
+      </w:rPr>
+    </w:lvl>
+    <w:lvl w:ilvl="4" w:tplc="04090003" w:tentative="1">
+      <w:start w:val="1"/>
+      <w:numFmt w:val="bullet"/>
+      <w:lvlText w:val="o"/>
+      <w:lvlJc w:val="left"/>
+      <w:pPr>
+        <w:ind w:left="3960" w:hanging="360"/>
+      </w:pPr>
+      <w:rPr>
+        <w:rFonts w:ascii="Courier New" w:hAnsi="Courier New" w:cs="Courier New" w:hint="default"/>
+      </w:rPr>
+    </w:lvl>
+    <w:lvl w:ilvl="5" w:tplc="04090005" w:tentative="1">
+      <w:start w:val="1"/>
+      <w:numFmt w:val="bullet"/>
+      <w:lvlText w:val=""/>
+      <w:lvlJc w:val="left"/>
+      <w:pPr>
+        <w:ind w:left="4680" w:hanging="360"/>
+      </w:pPr>
+      <w:rPr>
+        <w:rFonts w:ascii="Wingdings" w:hAnsi="Wingdings" w:hint="default"/>
+      </w:rPr>
+    </w:lvl>
+    <w:lvl w:ilvl="6" w:tplc="04090001" w:tentative="1">
+      <w:start w:val="1"/>
+      <w:numFmt w:val="bullet"/>
+      <w:lvlText w:val=""/>
+      <w:lvlJc w:val="left"/>
+      <w:pPr>
+        <w:ind w:left="5400" w:hanging="360"/>
+      </w:pPr>
+      <w:rPr>
+        <w:rFonts w:ascii="Symbol" w:hAnsi="Symbol" w:hint="default"/>
+      </w:rPr>
+    </w:lvl>
+    <w:lvl w:ilvl="7" w:tplc="04090003" w:tentative="1">
+      <w:start w:val="1"/>
+      <w:numFmt w:val="bullet"/>
+      <w:lvlText w:val="o"/>
+      <w:lvlJc w:val="left"/>
+      <w:pPr>
+        <w:ind w:left="6120" w:hanging="360"/>
+      </w:pPr>
+      <w:rPr>
+        <w:rFonts w:ascii="Courier New" w:hAnsi="Courier New" w:cs="Courier New" w:hint="default"/>
+      </w:rPr>
+    </w:lvl>
+    <w:lvl w:ilvl="8" w:tplc="04090005" w:tentative="1">
+      <w:start w:val="1"/>
+      <w:numFmt w:val="bullet"/>
+      <w:lvlText w:val=""/>
+      <w:lvlJc w:val="left"/>
+      <w:pPr>
+        <w:ind w:left="6840" w:hanging="360"/>
       </w:pPr>
       <w:rPr>
         <w:rFonts w:ascii="Wingdings" w:hAnsi="Wingdings" w:hint="default"/>
@@ -2003,6 +2292,9 @@
   </w:num>
   <w:num w:numId="9">
     <w:abstractNumId w:val="2"/>
+  </w:num>
+  <w:num w:numId="10">
+    <w:abstractNumId w:val="9"/>
   </w:num>
 </w:numbering>
 </file>
@@ -2104,7 +2396,7 @@
     <w:lsdException w:name="Body Text Indent 2" w:semiHidden="1" w:unhideWhenUsed="1"/>
     <w:lsdException w:name="Body Text Indent 3" w:semiHidden="1" w:unhideWhenUsed="1"/>
     <w:lsdException w:name="Block Text" w:semiHidden="1" w:unhideWhenUsed="1"/>
-    <w:lsdException w:name="Hyperlink" w:semiHidden="1" w:unhideWhenUsed="1"/>
+    <w:lsdException w:name="Hyperlink" w:semiHidden="1" w:uiPriority="0" w:unhideWhenUsed="1"/>
     <w:lsdException w:name="FollowedHyperlink" w:semiHidden="1" w:unhideWhenUsed="1"/>
     <w:lsdException w:name="Strong" w:uiPriority="22" w:qFormat="1"/>
     <w:lsdException w:name="Emphasis" w:uiPriority="20" w:qFormat="1"/>
@@ -2198,7 +2490,7 @@
     <w:lsdException w:name="Medium Shading 2 Accent 1" w:uiPriority="69"/>
     <w:lsdException w:name="Medium List 1 Accent 1" w:uiPriority="70"/>
     <w:lsdException w:name="Revision" w:uiPriority="71"/>
-    <w:lsdException w:name="List Paragraph" w:uiPriority="72" w:qFormat="1"/>
+    <w:lsdException w:name="List Paragraph" w:uiPriority="0" w:qFormat="1"/>
     <w:lsdException w:name="Quote" w:uiPriority="73" w:qFormat="1"/>
     <w:lsdException w:name="Intense Quote" w:uiPriority="60" w:qFormat="1"/>
     <w:lsdException w:name="Medium List 2 Accent 1" w:uiPriority="61"/>
@@ -2293,8 +2585,8 @@
     <w:lsdException w:name="Plain Table 5" w:uiPriority="31" w:qFormat="1"/>
     <w:lsdException w:name="Grid Table Light" w:uiPriority="32" w:qFormat="1"/>
     <w:lsdException w:name="Grid Table 1 Light" w:uiPriority="33" w:qFormat="1"/>
-    <w:lsdException w:name="Grid Table 2" w:semiHidden="1" w:uiPriority="37" w:unhideWhenUsed="1"/>
-    <w:lsdException w:name="Grid Table 3" w:semiHidden="1" w:uiPriority="39" w:unhideWhenUsed="1" w:qFormat="1"/>
+    <w:lsdException w:name="Grid Table 2" w:uiPriority="37"/>
+    <w:lsdException w:name="Grid Table 3" w:uiPriority="39" w:qFormat="1"/>
     <w:lsdException w:name="Grid Table 4" w:uiPriority="49"/>
     <w:lsdException w:name="Grid Table 5 Dark" w:uiPriority="50"/>
     <w:lsdException w:name="Grid Table 6 Colorful" w:uiPriority="51"/>
@@ -2408,9 +2700,15 @@
   </w:style>
   <w:style w:type="character" w:default="1" w:styleId="DefaultParagraphFont">
     <w:name w:val="Default Paragraph Font"/>
+    <w:uiPriority w:val="1"/>
+    <w:semiHidden/>
+    <w:unhideWhenUsed/>
   </w:style>
   <w:style w:type="table" w:default="1" w:styleId="TableNormal">
     <w:name w:val="Normal Table"/>
+    <w:uiPriority w:val="99"/>
+    <w:semiHidden/>
+    <w:unhideWhenUsed/>
     <w:tblPr>
       <w:tblInd w:w="0" w:type="dxa"/>
       <w:tblCellMar>
@@ -2423,6 +2721,9 @@
   </w:style>
   <w:style w:type="numbering" w:default="1" w:styleId="NoList">
     <w:name w:val="No List"/>
+    <w:uiPriority w:val="99"/>
+    <w:semiHidden/>
+    <w:unhideWhenUsed/>
   </w:style>
   <w:style w:type="paragraph" w:styleId="ListParagraph">
     <w:name w:val="List Paragraph"/>

</xml_diff>